<commit_message>
export table of contents in word
</commit_message>
<xml_diff>
--- a/lib/htmltoword/templates/default.docx
+++ b/lib/htmltoword/templates/default.docx
@@ -14,11 +14,497 @@
     <w:p>
       <w:pPr>
         <w:pStyle w:val="CasebookSubtitle"/>
+        <w:outlineLvl w:val="2"/>
       </w:pPr>
       <w:r>
         <w:t>Casebook Subtitle</w:t>
       </w:r>
     </w:p>
+    <w:sdt>
+      <w:sdtPr>
+        <w:id w:val="-1909066146"/>
+        <w:docPartObj>
+          <w:docPartGallery w:val="Table of Contents"/>
+          <w:docPartUnique/>
+        </w:docPartObj>
+      </w:sdtPr>
+      <w:sdtEndPr>
+        <w:rPr>
+          <w:rFonts w:ascii="Garamond" w:eastAsia="Times New Roman" w:hAnsi="Garamond" w:cs="Times New Roman"/>
+          <w:noProof/>
+          <w:color w:val="auto"/>
+          <w:sz w:val="22"/>
+          <w:szCs w:val="20"/>
+        </w:rPr>
+      </w:sdtEndPr>
+      <w:sdtContent>
+        <w:p>
+          <w:pPr>
+            <w:pStyle w:val="TOCHeading"/>
+          </w:pPr>
+          <w:r>
+            <w:t>Table of Contents</w:t>
+          </w:r>
+        </w:p>
+        <w:p>
+          <w:pPr>
+            <w:pStyle w:val="TOC1"/>
+            <w:tabs>
+              <w:tab w:val="right" w:leader="dot" w:pos="9350"/>
+            </w:tabs>
+            <w:rPr>
+              <w:rFonts w:eastAsiaTheme="minorEastAsia" w:cstheme="minorBidi"/>
+              <w:b w:val="0"/>
+              <w:bCs w:val="0"/>
+              <w:noProof/>
+            </w:rPr>
+          </w:pPr>
+          <w:r>
+            <w:rPr>
+              <w:szCs w:val="22"/>
+            </w:rPr>
+            <w:fldChar w:fldCharType="begin"/>
+          </w:r>
+          <w:r>
+            <w:rPr>
+              <w:szCs w:val="22"/>
+            </w:rPr>
+            <w:instrText xml:space="preserve"> TOC \o \h \z </w:instrText>
+          </w:r>
+          <w:r>
+            <w:rPr>
+              <w:szCs w:val="22"/>
+            </w:rPr>
+            <w:fldChar w:fldCharType="separate"/>
+          </w:r>
+          <w:hyperlink w:anchor="_Toc491216489" w:history="1">
+            <w:r>
+              <w:rPr>
+                <w:rStyle w:val="Hyperlink"/>
+                <w:noProof/>
+              </w:rPr>
+              <w:t>H1</w:t>
+            </w:r>
+            <w:r>
+              <w:rPr>
+                <w:noProof/>
+                <w:webHidden/>
+              </w:rPr>
+              <w:tab/>
+            </w:r>
+            <w:r>
+              <w:rPr>
+                <w:noProof/>
+                <w:webHidden/>
+              </w:rPr>
+              <w:fldChar w:fldCharType="begin"/>
+            </w:r>
+            <w:r>
+              <w:rPr>
+                <w:noProof/>
+                <w:webHidden/>
+              </w:rPr>
+              <w:instrText xml:space="preserve"> PAGEREF _Toc491216489 \h </w:instrText>
+            </w:r>
+            <w:r>
+              <w:rPr>
+                <w:noProof/>
+                <w:webHidden/>
+              </w:rPr>
+            </w:r>
+            <w:r>
+              <w:rPr>
+                <w:noProof/>
+                <w:webHidden/>
+              </w:rPr>
+              <w:fldChar w:fldCharType="separate"/>
+            </w:r>
+            <w:r>
+              <w:rPr>
+                <w:noProof/>
+                <w:webHidden/>
+              </w:rPr>
+              <w:t>2</w:t>
+            </w:r>
+            <w:r>
+              <w:rPr>
+                <w:noProof/>
+                <w:webHidden/>
+              </w:rPr>
+              <w:fldChar w:fldCharType="end"/>
+            </w:r>
+          </w:hyperlink>
+        </w:p>
+        <w:p>
+          <w:pPr>
+            <w:pStyle w:val="TOC2"/>
+            <w:tabs>
+              <w:tab w:val="right" w:leader="dot" w:pos="9350"/>
+            </w:tabs>
+            <w:rPr>
+              <w:rFonts w:eastAsiaTheme="minorEastAsia" w:cstheme="minorBidi"/>
+              <w:b w:val="0"/>
+              <w:bCs w:val="0"/>
+              <w:noProof/>
+              <w:sz w:val="24"/>
+              <w:szCs w:val="24"/>
+            </w:rPr>
+          </w:pPr>
+          <w:hyperlink w:anchor="_Toc491216490" w:history="1">
+            <w:r>
+              <w:rPr>
+                <w:rStyle w:val="Hyperlink"/>
+                <w:noProof/>
+              </w:rPr>
+              <w:t>H2</w:t>
+            </w:r>
+            <w:r>
+              <w:rPr>
+                <w:noProof/>
+                <w:webHidden/>
+              </w:rPr>
+              <w:tab/>
+            </w:r>
+            <w:r>
+              <w:rPr>
+                <w:noProof/>
+                <w:webHidden/>
+              </w:rPr>
+              <w:fldChar w:fldCharType="begin"/>
+            </w:r>
+            <w:r>
+              <w:rPr>
+                <w:noProof/>
+                <w:webHidden/>
+              </w:rPr>
+              <w:instrText xml:space="preserve"> PAGEREF _Toc491216490 \h </w:instrText>
+            </w:r>
+            <w:r>
+              <w:rPr>
+                <w:noProof/>
+                <w:webHidden/>
+              </w:rPr>
+            </w:r>
+            <w:r>
+              <w:rPr>
+                <w:noProof/>
+                <w:webHidden/>
+              </w:rPr>
+              <w:fldChar w:fldCharType="separate"/>
+            </w:r>
+            <w:r>
+              <w:rPr>
+                <w:noProof/>
+                <w:webHidden/>
+              </w:rPr>
+              <w:t>2</w:t>
+            </w:r>
+            <w:r>
+              <w:rPr>
+                <w:noProof/>
+                <w:webHidden/>
+              </w:rPr>
+              <w:fldChar w:fldCharType="end"/>
+            </w:r>
+          </w:hyperlink>
+        </w:p>
+        <w:p>
+          <w:pPr>
+            <w:pStyle w:val="TOC3"/>
+            <w:tabs>
+              <w:tab w:val="right" w:leader="dot" w:pos="9350"/>
+            </w:tabs>
+            <w:rPr>
+              <w:rFonts w:eastAsiaTheme="minorEastAsia" w:cstheme="minorBidi"/>
+              <w:noProof/>
+              <w:sz w:val="24"/>
+              <w:szCs w:val="24"/>
+            </w:rPr>
+          </w:pPr>
+          <w:hyperlink w:anchor="_Toc491216491" w:history="1">
+            <w:r>
+              <w:rPr>
+                <w:rStyle w:val="Hyperlink"/>
+                <w:noProof/>
+              </w:rPr>
+              <w:t>H3</w:t>
+            </w:r>
+            <w:r>
+              <w:rPr>
+                <w:noProof/>
+                <w:webHidden/>
+              </w:rPr>
+              <w:tab/>
+            </w:r>
+            <w:r>
+              <w:rPr>
+                <w:noProof/>
+                <w:webHidden/>
+              </w:rPr>
+              <w:fldChar w:fldCharType="begin"/>
+            </w:r>
+            <w:r>
+              <w:rPr>
+                <w:noProof/>
+                <w:webHidden/>
+              </w:rPr>
+              <w:instrText xml:space="preserve"> PAGEREF _Toc491216491 \h </w:instrText>
+            </w:r>
+            <w:r>
+              <w:rPr>
+                <w:noProof/>
+                <w:webHidden/>
+              </w:rPr>
+            </w:r>
+            <w:r>
+              <w:rPr>
+                <w:noProof/>
+                <w:webHidden/>
+              </w:rPr>
+              <w:fldChar w:fldCharType="separate"/>
+            </w:r>
+            <w:r>
+              <w:rPr>
+                <w:noProof/>
+                <w:webHidden/>
+              </w:rPr>
+              <w:t>2</w:t>
+            </w:r>
+            <w:r>
+              <w:rPr>
+                <w:noProof/>
+                <w:webHidden/>
+              </w:rPr>
+              <w:fldChar w:fldCharType="end"/>
+            </w:r>
+          </w:hyperlink>
+        </w:p>
+        <w:p>
+          <w:pPr>
+            <w:pStyle w:val="TOC4"/>
+            <w:tabs>
+              <w:tab w:val="right" w:leader="dot" w:pos="9350"/>
+            </w:tabs>
+            <w:rPr>
+              <w:rFonts w:eastAsiaTheme="minorEastAsia" w:cstheme="minorBidi"/>
+              <w:noProof/>
+              <w:sz w:val="24"/>
+              <w:szCs w:val="24"/>
+            </w:rPr>
+          </w:pPr>
+          <w:hyperlink w:anchor="_Toc491216492" w:history="1">
+            <w:r>
+              <w:rPr>
+                <w:rStyle w:val="Hyperlink"/>
+                <w:noProof/>
+              </w:rPr>
+              <w:t>H4</w:t>
+            </w:r>
+            <w:r>
+              <w:rPr>
+                <w:noProof/>
+                <w:webHidden/>
+              </w:rPr>
+              <w:tab/>
+            </w:r>
+            <w:r>
+              <w:rPr>
+                <w:noProof/>
+                <w:webHidden/>
+              </w:rPr>
+              <w:fldChar w:fldCharType="begin"/>
+            </w:r>
+            <w:r>
+              <w:rPr>
+                <w:noProof/>
+                <w:webHidden/>
+              </w:rPr>
+              <w:instrText xml:space="preserve"> PAGEREF _Toc491216492 \h </w:instrText>
+            </w:r>
+            <w:r>
+              <w:rPr>
+                <w:noProof/>
+                <w:webHidden/>
+              </w:rPr>
+            </w:r>
+            <w:r>
+              <w:rPr>
+                <w:noProof/>
+                <w:webHidden/>
+              </w:rPr>
+              <w:fldChar w:fldCharType="separate"/>
+            </w:r>
+            <w:r>
+              <w:rPr>
+                <w:noProof/>
+                <w:webHidden/>
+              </w:rPr>
+              <w:t>2</w:t>
+            </w:r>
+            <w:r>
+              <w:rPr>
+                <w:noProof/>
+                <w:webHidden/>
+              </w:rPr>
+              <w:fldChar w:fldCharType="end"/>
+            </w:r>
+          </w:hyperlink>
+        </w:p>
+        <w:p>
+          <w:pPr>
+            <w:pStyle w:val="TOC5"/>
+            <w:tabs>
+              <w:tab w:val="right" w:leader="dot" w:pos="9350"/>
+            </w:tabs>
+            <w:rPr>
+              <w:rFonts w:eastAsiaTheme="minorEastAsia" w:cstheme="minorBidi"/>
+              <w:noProof/>
+              <w:sz w:val="24"/>
+              <w:szCs w:val="24"/>
+            </w:rPr>
+          </w:pPr>
+          <w:hyperlink w:anchor="_Toc491216493" w:history="1">
+            <w:r>
+              <w:rPr>
+                <w:rStyle w:val="Hyperlink"/>
+                <w:noProof/>
+              </w:rPr>
+              <w:t>H5</w:t>
+            </w:r>
+            <w:r>
+              <w:rPr>
+                <w:noProof/>
+                <w:webHidden/>
+              </w:rPr>
+              <w:tab/>
+            </w:r>
+            <w:r>
+              <w:rPr>
+                <w:noProof/>
+                <w:webHidden/>
+              </w:rPr>
+              <w:fldChar w:fldCharType="begin"/>
+            </w:r>
+            <w:r>
+              <w:rPr>
+                <w:noProof/>
+                <w:webHidden/>
+              </w:rPr>
+              <w:instrText xml:space="preserve"> PAGEREF _Toc491216493 \h </w:instrText>
+            </w:r>
+            <w:r>
+              <w:rPr>
+                <w:noProof/>
+                <w:webHidden/>
+              </w:rPr>
+            </w:r>
+            <w:r>
+              <w:rPr>
+                <w:noProof/>
+                <w:webHidden/>
+              </w:rPr>
+              <w:fldChar w:fldCharType="separate"/>
+            </w:r>
+            <w:r>
+              <w:rPr>
+                <w:noProof/>
+                <w:webHidden/>
+              </w:rPr>
+              <w:t>2</w:t>
+            </w:r>
+            <w:r>
+              <w:rPr>
+                <w:noProof/>
+                <w:webHidden/>
+              </w:rPr>
+              <w:fldChar w:fldCharType="end"/>
+            </w:r>
+          </w:hyperlink>
+        </w:p>
+        <w:p>
+          <w:pPr>
+            <w:pStyle w:val="TOC6"/>
+            <w:tabs>
+              <w:tab w:val="right" w:leader="dot" w:pos="9350"/>
+            </w:tabs>
+            <w:rPr>
+              <w:rFonts w:eastAsiaTheme="minorEastAsia" w:cstheme="minorBidi"/>
+              <w:noProof/>
+              <w:sz w:val="24"/>
+              <w:szCs w:val="24"/>
+            </w:rPr>
+          </w:pPr>
+          <w:hyperlink w:anchor="_Toc491216494" w:history="1">
+            <w:r>
+              <w:rPr>
+                <w:rStyle w:val="Hyperlink"/>
+                <w:noProof/>
+              </w:rPr>
+              <w:t>H6</w:t>
+            </w:r>
+            <w:r>
+              <w:rPr>
+                <w:noProof/>
+                <w:webHidden/>
+              </w:rPr>
+              <w:tab/>
+            </w:r>
+            <w:r>
+              <w:rPr>
+                <w:noProof/>
+                <w:webHidden/>
+              </w:rPr>
+              <w:fldChar w:fldCharType="begin"/>
+            </w:r>
+            <w:r>
+              <w:rPr>
+                <w:noProof/>
+                <w:webHidden/>
+              </w:rPr>
+              <w:instrText xml:space="preserve"> PAGEREF _Toc491216494 \h </w:instrText>
+            </w:r>
+            <w:r>
+              <w:rPr>
+                <w:noProof/>
+                <w:webHidden/>
+              </w:rPr>
+            </w:r>
+            <w:r>
+              <w:rPr>
+                <w:noProof/>
+                <w:webHidden/>
+              </w:rPr>
+              <w:fldChar w:fldCharType="separate"/>
+            </w:r>
+            <w:r>
+              <w:rPr>
+                <w:noProof/>
+                <w:webHidden/>
+              </w:rPr>
+              <w:t>2</w:t>
+            </w:r>
+            <w:r>
+              <w:rPr>
+                <w:noProof/>
+                <w:webHidden/>
+              </w:rPr>
+              <w:fldChar w:fldCharType="end"/>
+            </w:r>
+          </w:hyperlink>
+        </w:p>
+        <w:p>
+          <w:r>
+            <w:rPr>
+              <w:rFonts w:asciiTheme="minorHAnsi" w:hAnsiTheme="minorHAnsi"/>
+              <w:szCs w:val="22"/>
+            </w:rPr>
+            <w:fldChar w:fldCharType="end"/>
+          </w:r>
+        </w:p>
+        <w:bookmarkStart w:id="0" w:name="_GoBack" w:displacedByCustomXml="next"/>
+        <w:bookmarkEnd w:id="0" w:displacedByCustomXml="next"/>
+      </w:sdtContent>
+    </w:sdt>
     <w:p>
       <w:pPr>
         <w:pStyle w:val="SectionNumber"/>
@@ -95,54 +581,64 @@
       <w:pPr>
         <w:pStyle w:val="Heading1"/>
       </w:pPr>
-      <w:r>
+      <w:bookmarkStart w:id="1" w:name="_Toc491216489"/>
+      <w:r>
+        <w:lastRenderedPageBreak/>
         <w:t>H1</w:t>
       </w:r>
+      <w:bookmarkEnd w:id="1"/>
     </w:p>
     <w:p>
       <w:pPr>
         <w:pStyle w:val="Heading2"/>
       </w:pPr>
+      <w:bookmarkStart w:id="2" w:name="_Toc491216490"/>
       <w:r>
         <w:t>H2</w:t>
       </w:r>
+      <w:bookmarkEnd w:id="2"/>
     </w:p>
     <w:p>
       <w:pPr>
         <w:pStyle w:val="Heading3"/>
       </w:pPr>
+      <w:bookmarkStart w:id="3" w:name="_Toc491216491"/>
       <w:r>
         <w:t>H3</w:t>
       </w:r>
+      <w:bookmarkEnd w:id="3"/>
     </w:p>
     <w:p>
       <w:pPr>
         <w:pStyle w:val="Heading4"/>
       </w:pPr>
+      <w:bookmarkStart w:id="4" w:name="_Toc491216492"/>
       <w:r>
         <w:t>H4</w:t>
       </w:r>
+      <w:bookmarkEnd w:id="4"/>
     </w:p>
     <w:p>
       <w:pPr>
         <w:pStyle w:val="Heading5"/>
       </w:pPr>
+      <w:bookmarkStart w:id="5" w:name="_Toc491216493"/>
       <w:r>
         <w:t>H5</w:t>
       </w:r>
+      <w:bookmarkEnd w:id="5"/>
     </w:p>
     <w:p>
       <w:pPr>
         <w:pStyle w:val="Heading6"/>
       </w:pPr>
+      <w:bookmarkStart w:id="6" w:name="_Toc491216494"/>
       <w:r>
         <w:t>H6</w:t>
       </w:r>
-    </w:p>
-    <w:p>
-      <w:bookmarkStart w:id="0" w:name="_GoBack"/>
-      <w:bookmarkEnd w:id="0"/>
-    </w:p>
+      <w:bookmarkEnd w:id="6"/>
+    </w:p>
+    <w:p/>
     <w:p>
       <w:pPr>
         <w:pStyle w:val="CaseText"/>
@@ -178,7 +674,6 @@
     </w:p>
     <w:p>
       <w:r>
-        <w:lastRenderedPageBreak/>
         <w:t>Block quote</w:t>
       </w:r>
     </w:p>
@@ -199,7 +694,7 @@
       </w:r>
     </w:p>
     <w:p>
-      <w:hyperlink r:id="rId5">
+      <w:hyperlink r:id="rId6">
         <w:r>
           <w:rPr>
             <w:color w:val="000080"/>
@@ -8141,6 +8636,186 @@
       <w:sz w:val="22"/>
     </w:rPr>
   </w:style>
+  <w:style w:type="paragraph" w:styleId="TOCHeading">
+    <w:name w:val="TOC Heading"/>
+    <w:basedOn w:val="Heading1"/>
+    <w:next w:val="Normal"/>
+    <w:uiPriority w:val="39"/>
+    <w:unhideWhenUsed/>
+    <w:qFormat/>
+    <w:rsid w:val="00585072"/>
+    <w:pPr>
+      <w:spacing w:before="480" w:line="276" w:lineRule="auto"/>
+      <w:outlineLvl w:val="9"/>
+    </w:pPr>
+    <w:rPr>
+      <w:b/>
+      <w:bCs/>
+      <w:color w:val="2E74B5" w:themeColor="accent1" w:themeShade="BF"/>
+      <w:sz w:val="28"/>
+      <w:szCs w:val="28"/>
+    </w:rPr>
+  </w:style>
+  <w:style w:type="paragraph" w:styleId="TOC1">
+    <w:name w:val="toc 1"/>
+    <w:basedOn w:val="Normal"/>
+    <w:next w:val="Normal"/>
+    <w:autoRedefine/>
+    <w:uiPriority w:val="39"/>
+    <w:unhideWhenUsed/>
+    <w:rsid w:val="00585072"/>
+    <w:pPr>
+      <w:spacing w:before="120"/>
+    </w:pPr>
+    <w:rPr>
+      <w:rFonts w:asciiTheme="minorHAnsi" w:hAnsiTheme="minorHAnsi"/>
+      <w:b/>
+      <w:bCs/>
+      <w:sz w:val="24"/>
+      <w:szCs w:val="24"/>
+    </w:rPr>
+  </w:style>
+  <w:style w:type="paragraph" w:styleId="TOC2">
+    <w:name w:val="toc 2"/>
+    <w:basedOn w:val="Normal"/>
+    <w:next w:val="Normal"/>
+    <w:autoRedefine/>
+    <w:uiPriority w:val="39"/>
+    <w:unhideWhenUsed/>
+    <w:rsid w:val="00585072"/>
+    <w:pPr>
+      <w:ind w:left="220"/>
+    </w:pPr>
+    <w:rPr>
+      <w:rFonts w:asciiTheme="minorHAnsi" w:hAnsiTheme="minorHAnsi"/>
+      <w:b/>
+      <w:bCs/>
+      <w:szCs w:val="22"/>
+    </w:rPr>
+  </w:style>
+  <w:style w:type="paragraph" w:styleId="TOC3">
+    <w:name w:val="toc 3"/>
+    <w:basedOn w:val="Normal"/>
+    <w:next w:val="Normal"/>
+    <w:autoRedefine/>
+    <w:uiPriority w:val="39"/>
+    <w:unhideWhenUsed/>
+    <w:rsid w:val="00585072"/>
+    <w:pPr>
+      <w:ind w:left="440"/>
+    </w:pPr>
+    <w:rPr>
+      <w:rFonts w:asciiTheme="minorHAnsi" w:hAnsiTheme="minorHAnsi"/>
+      <w:szCs w:val="22"/>
+    </w:rPr>
+  </w:style>
+  <w:style w:type="character" w:styleId="Hyperlink">
+    <w:name w:val="Hyperlink"/>
+    <w:basedOn w:val="DefaultParagraphFont"/>
+    <w:uiPriority w:val="99"/>
+    <w:unhideWhenUsed/>
+    <w:rsid w:val="00585072"/>
+    <w:rPr>
+      <w:color w:val="0563C1" w:themeColor="hyperlink"/>
+      <w:u w:val="single"/>
+    </w:rPr>
+  </w:style>
+  <w:style w:type="paragraph" w:styleId="TOC4">
+    <w:name w:val="toc 4"/>
+    <w:basedOn w:val="Normal"/>
+    <w:next w:val="Normal"/>
+    <w:autoRedefine/>
+    <w:uiPriority w:val="39"/>
+    <w:unhideWhenUsed/>
+    <w:rsid w:val="00585072"/>
+    <w:pPr>
+      <w:ind w:left="660"/>
+    </w:pPr>
+    <w:rPr>
+      <w:rFonts w:asciiTheme="minorHAnsi" w:hAnsiTheme="minorHAnsi"/>
+      <w:sz w:val="20"/>
+    </w:rPr>
+  </w:style>
+  <w:style w:type="paragraph" w:styleId="TOC5">
+    <w:name w:val="toc 5"/>
+    <w:basedOn w:val="Normal"/>
+    <w:next w:val="Normal"/>
+    <w:autoRedefine/>
+    <w:uiPriority w:val="39"/>
+    <w:unhideWhenUsed/>
+    <w:rsid w:val="00585072"/>
+    <w:pPr>
+      <w:ind w:left="880"/>
+    </w:pPr>
+    <w:rPr>
+      <w:rFonts w:asciiTheme="minorHAnsi" w:hAnsiTheme="minorHAnsi"/>
+      <w:sz w:val="20"/>
+    </w:rPr>
+  </w:style>
+  <w:style w:type="paragraph" w:styleId="TOC6">
+    <w:name w:val="toc 6"/>
+    <w:basedOn w:val="Normal"/>
+    <w:next w:val="Normal"/>
+    <w:autoRedefine/>
+    <w:uiPriority w:val="39"/>
+    <w:unhideWhenUsed/>
+    <w:rsid w:val="00585072"/>
+    <w:pPr>
+      <w:ind w:left="1100"/>
+    </w:pPr>
+    <w:rPr>
+      <w:rFonts w:asciiTheme="minorHAnsi" w:hAnsiTheme="minorHAnsi"/>
+      <w:sz w:val="20"/>
+    </w:rPr>
+  </w:style>
+  <w:style w:type="paragraph" w:styleId="TOC7">
+    <w:name w:val="toc 7"/>
+    <w:basedOn w:val="Normal"/>
+    <w:next w:val="Normal"/>
+    <w:autoRedefine/>
+    <w:uiPriority w:val="39"/>
+    <w:unhideWhenUsed/>
+    <w:rsid w:val="00585072"/>
+    <w:pPr>
+      <w:ind w:left="1320"/>
+    </w:pPr>
+    <w:rPr>
+      <w:rFonts w:asciiTheme="minorHAnsi" w:hAnsiTheme="minorHAnsi"/>
+      <w:sz w:val="20"/>
+    </w:rPr>
+  </w:style>
+  <w:style w:type="paragraph" w:styleId="TOC8">
+    <w:name w:val="toc 8"/>
+    <w:basedOn w:val="Normal"/>
+    <w:next w:val="Normal"/>
+    <w:autoRedefine/>
+    <w:uiPriority w:val="39"/>
+    <w:unhideWhenUsed/>
+    <w:rsid w:val="00585072"/>
+    <w:pPr>
+      <w:ind w:left="1540"/>
+    </w:pPr>
+    <w:rPr>
+      <w:rFonts w:asciiTheme="minorHAnsi" w:hAnsiTheme="minorHAnsi"/>
+      <w:sz w:val="20"/>
+    </w:rPr>
+  </w:style>
+  <w:style w:type="paragraph" w:styleId="TOC9">
+    <w:name w:val="toc 9"/>
+    <w:basedOn w:val="Normal"/>
+    <w:next w:val="Normal"/>
+    <w:autoRedefine/>
+    <w:uiPriority w:val="39"/>
+    <w:unhideWhenUsed/>
+    <w:rsid w:val="00585072"/>
+    <w:pPr>
+      <w:ind w:left="1760"/>
+    </w:pPr>
+    <w:rPr>
+      <w:rFonts w:asciiTheme="minorHAnsi" w:hAnsiTheme="minorHAnsi"/>
+      <w:sz w:val="20"/>
+    </w:rPr>
+  </w:style>
 </w:styles>
 </file>
 
@@ -8403,4 +9078,16 @@
     </a:ext>
   </a:extLst>
 </a:theme>
+</file>
+
+<file path=customXml/item1.xml><?xml version="1.0" encoding="utf-8"?>
+<b:Sources xmlns:b="http://schemas.openxmlformats.org/officeDocument/2006/bibliography" xmlns="http://schemas.openxmlformats.org/officeDocument/2006/bibliography" SelectedStyle="/APASixthEditionOfficeOnline.xsl" StyleName="APA"/>
+</file>
+
+<file path=customXml/itemProps1.xml><?xml version="1.0" encoding="utf-8"?>
+<ds:datastoreItem xmlns:ds="http://schemas.openxmlformats.org/officeDocument/2006/customXml" ds:itemID="{DB36801A-59B9-9842-9CED-1C2AB8A2D277}">
+  <ds:schemaRefs>
+    <ds:schemaRef ds:uri="http://schemas.openxmlformats.org/officeDocument/2006/bibliography"/>
+  </ds:schemaRefs>
+</ds:datastoreItem>
 </file>
</xml_diff>

<commit_message>
add a word style for case header
</commit_message>
<xml_diff>
--- a/lib/htmltoword/templates/default.docx
+++ b/lib/htmltoword/templates/default.docx
@@ -22,6 +22,14 @@
     </w:p>
     <w:sdt>
       <w:sdtPr>
+        <w:rPr>
+          <w:rFonts w:ascii="Garamond" w:eastAsia="Times New Roman" w:hAnsi="Garamond" w:cs="Times New Roman"/>
+          <w:b w:val="0"/>
+          <w:bCs w:val="0"/>
+          <w:color w:val="auto"/>
+          <w:sz w:val="22"/>
+          <w:szCs w:val="20"/>
+        </w:rPr>
         <w:id w:val="-1909066146"/>
         <w:docPartObj>
           <w:docPartGallery w:val="Table of Contents"/>
@@ -30,11 +38,7 @@
       </w:sdtPr>
       <w:sdtEndPr>
         <w:rPr>
-          <w:rFonts w:ascii="Garamond" w:eastAsia="Times New Roman" w:hAnsi="Garamond" w:cs="Times New Roman"/>
           <w:noProof/>
-          <w:color w:val="auto"/>
-          <w:sz w:val="22"/>
-          <w:szCs w:val="20"/>
         </w:rPr>
       </w:sdtEndPr>
       <w:sdtContent>
@@ -501,8 +505,6 @@
             <w:fldChar w:fldCharType="end"/>
           </w:r>
         </w:p>
-        <w:bookmarkStart w:id="0" w:name="_GoBack" w:displacedByCustomXml="next"/>
-        <w:bookmarkEnd w:id="0" w:displacedByCustomXml="next"/>
       </w:sdtContent>
     </w:sdt>
     <w:p>
@@ -581,62 +583,62 @@
       <w:pPr>
         <w:pStyle w:val="Heading1"/>
       </w:pPr>
-      <w:bookmarkStart w:id="1" w:name="_Toc491216489"/>
+      <w:bookmarkStart w:id="0" w:name="_Toc491216489"/>
       <w:r>
         <w:lastRenderedPageBreak/>
         <w:t>H1</w:t>
       </w:r>
+      <w:bookmarkEnd w:id="0"/>
+    </w:p>
+    <w:p>
+      <w:pPr>
+        <w:pStyle w:val="Heading2"/>
+      </w:pPr>
+      <w:bookmarkStart w:id="1" w:name="_Toc491216490"/>
+      <w:r>
+        <w:t>H2</w:t>
+      </w:r>
       <w:bookmarkEnd w:id="1"/>
     </w:p>
     <w:p>
       <w:pPr>
-        <w:pStyle w:val="Heading2"/>
-      </w:pPr>
-      <w:bookmarkStart w:id="2" w:name="_Toc491216490"/>
-      <w:r>
-        <w:t>H2</w:t>
+        <w:pStyle w:val="Heading3"/>
+      </w:pPr>
+      <w:bookmarkStart w:id="2" w:name="_Toc491216491"/>
+      <w:r>
+        <w:t>H3</w:t>
       </w:r>
       <w:bookmarkEnd w:id="2"/>
     </w:p>
     <w:p>
       <w:pPr>
-        <w:pStyle w:val="Heading3"/>
-      </w:pPr>
-      <w:bookmarkStart w:id="3" w:name="_Toc491216491"/>
-      <w:r>
-        <w:t>H3</w:t>
+        <w:pStyle w:val="Heading4"/>
+      </w:pPr>
+      <w:bookmarkStart w:id="3" w:name="_Toc491216492"/>
+      <w:r>
+        <w:t>H4</w:t>
       </w:r>
       <w:bookmarkEnd w:id="3"/>
     </w:p>
     <w:p>
       <w:pPr>
-        <w:pStyle w:val="Heading4"/>
-      </w:pPr>
-      <w:bookmarkStart w:id="4" w:name="_Toc491216492"/>
-      <w:r>
-        <w:t>H4</w:t>
+        <w:pStyle w:val="Heading5"/>
+      </w:pPr>
+      <w:bookmarkStart w:id="4" w:name="_Toc491216493"/>
+      <w:r>
+        <w:t>H5</w:t>
       </w:r>
       <w:bookmarkEnd w:id="4"/>
     </w:p>
     <w:p>
       <w:pPr>
-        <w:pStyle w:val="Heading5"/>
-      </w:pPr>
-      <w:bookmarkStart w:id="5" w:name="_Toc491216493"/>
-      <w:r>
-        <w:t>H5</w:t>
+        <w:pStyle w:val="Heading6"/>
+      </w:pPr>
+      <w:bookmarkStart w:id="5" w:name="_Toc491216494"/>
+      <w:r>
+        <w:t>H6</w:t>
       </w:r>
       <w:bookmarkEnd w:id="5"/>
-    </w:p>
-    <w:p>
-      <w:pPr>
-        <w:pStyle w:val="Heading6"/>
-      </w:pPr>
-      <w:bookmarkStart w:id="6" w:name="_Toc491216494"/>
-      <w:r>
-        <w:t>H6</w:t>
-      </w:r>
-      <w:bookmarkEnd w:id="6"/>
     </w:p>
     <w:p/>
     <w:p>
@@ -738,15 +740,17 @@
     </w:p>
     <w:p>
       <w:pPr>
-        <w:jc w:val="center"/>
+        <w:pStyle w:val="CaseHeader"/>
       </w:pPr>
       <w:r>
         <w:t>5 U.S. 137</w:t>
       </w:r>
-    </w:p>
-    <w:p>
-      <w:pPr>
-        <w:jc w:val="center"/>
+      <w:bookmarkStart w:id="6" w:name="_GoBack"/>
+      <w:bookmarkEnd w:id="6"/>
+    </w:p>
+    <w:p>
+      <w:pPr>
+        <w:pStyle w:val="CaseHeader"/>
       </w:pPr>
       <w:r>
         <w:t>1 Cranch 137</w:t>
@@ -754,7 +758,7 @@
     </w:p>
     <w:p>
       <w:pPr>
-        <w:jc w:val="center"/>
+        <w:pStyle w:val="CaseHeader"/>
       </w:pPr>
       <w:r>
         <w:t>2 L.Ed. 60</w:t>
@@ -762,7 +766,7 @@
     </w:p>
     <w:p>
       <w:pPr>
-        <w:jc w:val="center"/>
+        <w:pStyle w:val="CaseHeader"/>
       </w:pPr>
       <w:r>
         <w:t>WILLIAM MARBURY</w:t>
@@ -770,7 +774,7 @@
     </w:p>
     <w:p>
       <w:pPr>
-        <w:jc w:val="center"/>
+        <w:pStyle w:val="CaseHeader"/>
       </w:pPr>
       <w:r>
         <w:t>v.</w:t>
@@ -778,7 +782,7 @@
     </w:p>
     <w:p>
       <w:pPr>
-        <w:jc w:val="center"/>
+        <w:pStyle w:val="CaseHeader"/>
       </w:pPr>
       <w:r>
         <w:t>JAMES MADISON, Secretary of State of the United States.</w:t>
@@ -786,7 +790,7 @@
     </w:p>
     <w:p>
       <w:pPr>
-        <w:jc w:val="center"/>
+        <w:pStyle w:val="CaseHeader"/>
       </w:pPr>
       <w:r>
         <w:t>February Term, 1803</w:t>
@@ -7433,7 +7437,7 @@
   <w:abstractNum w:abstractNumId="0">
     <w:nsid w:val="FFFFFF1D"/>
     <w:multiLevelType w:val="multilevel"/>
-    <w:tmpl w:val="97F8A6F2"/>
+    <w:tmpl w:val="3AD67D50"/>
     <w:lvl w:ilvl="0">
       <w:start w:val="1"/>
       <w:numFmt w:val="bullet"/>
@@ -7573,7 +7577,7 @@
   <w:abstractNum w:abstractNumId="1">
     <w:nsid w:val="FFFFFF7C"/>
     <w:multiLevelType w:val="singleLevel"/>
-    <w:tmpl w:val="200E3872"/>
+    <w:tmpl w:val="01B03132"/>
     <w:lvl w:ilvl="0">
       <w:start w:val="1"/>
       <w:numFmt w:val="decimal"/>
@@ -7590,7 +7594,7 @@
   <w:abstractNum w:abstractNumId="2">
     <w:nsid w:val="FFFFFF7D"/>
     <w:multiLevelType w:val="singleLevel"/>
-    <w:tmpl w:val="D1703280"/>
+    <w:tmpl w:val="D05014EE"/>
     <w:lvl w:ilvl="0">
       <w:start w:val="1"/>
       <w:numFmt w:val="decimal"/>
@@ -7607,7 +7611,7 @@
   <w:abstractNum w:abstractNumId="3">
     <w:nsid w:val="FFFFFF7E"/>
     <w:multiLevelType w:val="singleLevel"/>
-    <w:tmpl w:val="A18610EE"/>
+    <w:tmpl w:val="76DC49F2"/>
     <w:lvl w:ilvl="0">
       <w:start w:val="1"/>
       <w:numFmt w:val="decimal"/>
@@ -7624,7 +7628,7 @@
   <w:abstractNum w:abstractNumId="4">
     <w:nsid w:val="FFFFFF7F"/>
     <w:multiLevelType w:val="singleLevel"/>
-    <w:tmpl w:val="FBDCF0AE"/>
+    <w:tmpl w:val="3580C426"/>
     <w:lvl w:ilvl="0">
       <w:start w:val="1"/>
       <w:numFmt w:val="decimal"/>
@@ -7641,7 +7645,7 @@
   <w:abstractNum w:abstractNumId="5">
     <w:nsid w:val="FFFFFF80"/>
     <w:multiLevelType w:val="singleLevel"/>
-    <w:tmpl w:val="0C5A5C80"/>
+    <w:tmpl w:val="BA9C74DC"/>
     <w:lvl w:ilvl="0">
       <w:start w:val="1"/>
       <w:numFmt w:val="bullet"/>
@@ -7661,7 +7665,7 @@
   <w:abstractNum w:abstractNumId="6">
     <w:nsid w:val="FFFFFF81"/>
     <w:multiLevelType w:val="singleLevel"/>
-    <w:tmpl w:val="0E58B3A4"/>
+    <w:tmpl w:val="9814BF56"/>
     <w:lvl w:ilvl="0">
       <w:start w:val="1"/>
       <w:numFmt w:val="bullet"/>
@@ -7681,7 +7685,7 @@
   <w:abstractNum w:abstractNumId="7">
     <w:nsid w:val="FFFFFF82"/>
     <w:multiLevelType w:val="singleLevel"/>
-    <w:tmpl w:val="52D892BC"/>
+    <w:tmpl w:val="C0EA6170"/>
     <w:lvl w:ilvl="0">
       <w:start w:val="1"/>
       <w:numFmt w:val="bullet"/>
@@ -7701,7 +7705,7 @@
   <w:abstractNum w:abstractNumId="8">
     <w:nsid w:val="FFFFFF83"/>
     <w:multiLevelType w:val="singleLevel"/>
-    <w:tmpl w:val="CCC6824A"/>
+    <w:tmpl w:val="5A167EC4"/>
     <w:lvl w:ilvl="0">
       <w:start w:val="1"/>
       <w:numFmt w:val="bullet"/>
@@ -7721,7 +7725,7 @@
   <w:abstractNum w:abstractNumId="9">
     <w:nsid w:val="FFFFFF88"/>
     <w:multiLevelType w:val="singleLevel"/>
-    <w:tmpl w:val="DAFEE044"/>
+    <w:tmpl w:val="9F087A5C"/>
     <w:lvl w:ilvl="0">
       <w:start w:val="1"/>
       <w:numFmt w:val="decimal"/>
@@ -7738,7 +7742,7 @@
   <w:abstractNum w:abstractNumId="10">
     <w:nsid w:val="FFFFFF89"/>
     <w:multiLevelType w:val="singleLevel"/>
-    <w:tmpl w:val="DE0064B4"/>
+    <w:tmpl w:val="B36251D4"/>
     <w:lvl w:ilvl="0">
       <w:start w:val="1"/>
       <w:numFmt w:val="bullet"/>
@@ -8816,6 +8820,19 @@
       <w:sz w:val="20"/>
     </w:rPr>
   </w:style>
+  <w:style w:type="paragraph" w:customStyle="1" w:styleId="CaseHeader">
+    <w:name w:val="Case Header"/>
+    <w:basedOn w:val="ResourceTitle"/>
+    <w:qFormat/>
+    <w:rsid w:val="007710F6"/>
+    <w:pPr>
+      <w:jc w:val="center"/>
+    </w:pPr>
+    <w:rPr>
+      <w:b/>
+      <w:sz w:val="28"/>
+    </w:rPr>
+  </w:style>
 </w:styles>
 </file>
 
@@ -9085,7 +9102,7 @@
 </file>
 
 <file path=customXml/itemProps1.xml><?xml version="1.0" encoding="utf-8"?>
-<ds:datastoreItem xmlns:ds="http://schemas.openxmlformats.org/officeDocument/2006/customXml" ds:itemID="{DB36801A-59B9-9842-9CED-1C2AB8A2D277}">
+<ds:datastoreItem xmlns:ds="http://schemas.openxmlformats.org/officeDocument/2006/customXml" ds:itemID="{838C01C4-DBCB-6F46-BD23-FB31C63B93C4}">
   <ds:schemaRefs>
     <ds:schemaRef ds:uri="http://schemas.openxmlformats.org/officeDocument/2006/bibliography"/>
   </ds:schemaRefs>

</xml_diff>

<commit_message>
word style for replacement text
</commit_message>
<xml_diff>
--- a/lib/htmltoword/templates/default.docx
+++ b/lib/htmltoword/templates/default.docx
@@ -745,83 +745,89 @@
       <w:r>
         <w:t>5 U.S. 137</w:t>
       </w:r>
+    </w:p>
+    <w:p>
+      <w:pPr>
+        <w:pStyle w:val="CaseHeader"/>
+      </w:pPr>
+      <w:r>
+        <w:t>1 Cranch 137</w:t>
+      </w:r>
+    </w:p>
+    <w:p>
+      <w:pPr>
+        <w:pStyle w:val="CaseHeader"/>
+      </w:pPr>
+      <w:r>
+        <w:t>2 L.Ed. 60</w:t>
+      </w:r>
+    </w:p>
+    <w:p>
+      <w:pPr>
+        <w:pStyle w:val="CaseHeader"/>
+      </w:pPr>
+      <w:r>
+        <w:t>WILLIAM MARBURY</w:t>
+      </w:r>
+    </w:p>
+    <w:p>
+      <w:pPr>
+        <w:pStyle w:val="CaseHeader"/>
+      </w:pPr>
+      <w:r>
+        <w:t>v.</w:t>
+      </w:r>
+    </w:p>
+    <w:p>
+      <w:pPr>
+        <w:pStyle w:val="CaseHeader"/>
+      </w:pPr>
+      <w:r>
+        <w:t>JAMES MADISON, Secretary of State of the United States.</w:t>
+      </w:r>
+    </w:p>
+    <w:p>
+      <w:pPr>
+        <w:pStyle w:val="CaseHeader"/>
+      </w:pPr>
+      <w:r>
+        <w:t>February Term, 1803</w:t>
+      </w:r>
+    </w:p>
+    <w:p>
+      <w:pPr>
+        <w:pStyle w:val="CaseText"/>
+      </w:pPr>
+      <w:r>
+        <w:t>          AT the December term 1801, William Marbury, Dennis Ramsay, Robert Townsend Hooe, and William Harper, by their counsel</w:t>
+      </w:r>
+      <w:r>
+        <w:rPr>
+          <w:rStyle w:val="Elision"/>
+        </w:rPr>
+        <w:t>[ ... ]</w:t>
+      </w:r>
+    </w:p>
+    <w:p>
+      <w:pPr>
+        <w:pStyle w:val="CaseText"/>
+      </w:pPr>
+    </w:p>
+    <w:p>
+      <w:pPr>
+        <w:pStyle w:val="CaseText"/>
+      </w:pPr>
+      <w:r>
+        <w:t xml:space="preserve">severally moved the court for a rule toJames Madison, secretary of state of the United States, to show cause why a mandamus should not issue commanding him to cause to be delivered to them respectively their several commissions </w:t>
+      </w:r>
+      <w:r>
+        <w:rPr>
+          <w:rStyle w:val="ReplacementText"/>
+        </w:rPr>
+        <w:t>this is a replacement text.</w:t>
+      </w:r>
       <w:bookmarkStart w:id="6" w:name="_GoBack"/>
       <w:bookmarkEnd w:id="6"/>
-    </w:p>
-    <w:p>
-      <w:pPr>
-        <w:pStyle w:val="CaseHeader"/>
-      </w:pPr>
-      <w:r>
-        <w:t>1 Cranch 137</w:t>
-      </w:r>
-    </w:p>
-    <w:p>
-      <w:pPr>
-        <w:pStyle w:val="CaseHeader"/>
-      </w:pPr>
-      <w:r>
-        <w:t>2 L.Ed. 60</w:t>
-      </w:r>
-    </w:p>
-    <w:p>
-      <w:pPr>
-        <w:pStyle w:val="CaseHeader"/>
-      </w:pPr>
-      <w:r>
-        <w:t>WILLIAM MARBURY</w:t>
-      </w:r>
-    </w:p>
-    <w:p>
-      <w:pPr>
-        <w:pStyle w:val="CaseHeader"/>
-      </w:pPr>
-      <w:r>
-        <w:t>v.</w:t>
-      </w:r>
-    </w:p>
-    <w:p>
-      <w:pPr>
-        <w:pStyle w:val="CaseHeader"/>
-      </w:pPr>
-      <w:r>
-        <w:t>JAMES MADISON, Secretary of State of the United States.</w:t>
-      </w:r>
-    </w:p>
-    <w:p>
-      <w:pPr>
-        <w:pStyle w:val="CaseHeader"/>
-      </w:pPr>
-      <w:r>
-        <w:t>February Term, 1803</w:t>
-      </w:r>
-    </w:p>
-    <w:p>
-      <w:pPr>
-        <w:pStyle w:val="CaseText"/>
-      </w:pPr>
-      <w:r>
-        <w:t>          AT the December term 1801, William Marbury, Dennis Ramsay, Robert Townsend Hooe, and William Harper, by their counsel</w:t>
-      </w:r>
-      <w:r>
-        <w:rPr>
-          <w:rStyle w:val="Elision"/>
-        </w:rPr>
-        <w:t>[ ... ]</w:t>
-      </w:r>
-    </w:p>
-    <w:p>
-      <w:pPr>
-        <w:pStyle w:val="CaseText"/>
-      </w:pPr>
-    </w:p>
-    <w:p>
-      <w:pPr>
-        <w:pStyle w:val="CaseText"/>
-      </w:pPr>
-      <w:r>
-        <w:t>severally moved the court for a rule toJames Madison, secretary of state of the United States, to show cause why a mandamus should not issue commanding him to cause to be delivered to them respectively their several commissions as justices of the peace in the district of Columbia.</w:t>
-      </w:r>
     </w:p>
     <w:p>
       <w:pPr>
@@ -7437,7 +7443,7 @@
   <w:abstractNum w:abstractNumId="0">
     <w:nsid w:val="FFFFFF1D"/>
     <w:multiLevelType w:val="multilevel"/>
-    <w:tmpl w:val="3AD67D50"/>
+    <w:tmpl w:val="3708931E"/>
     <w:lvl w:ilvl="0">
       <w:start w:val="1"/>
       <w:numFmt w:val="bullet"/>
@@ -7577,7 +7583,7 @@
   <w:abstractNum w:abstractNumId="1">
     <w:nsid w:val="FFFFFF7C"/>
     <w:multiLevelType w:val="singleLevel"/>
-    <w:tmpl w:val="01B03132"/>
+    <w:tmpl w:val="70C81E58"/>
     <w:lvl w:ilvl="0">
       <w:start w:val="1"/>
       <w:numFmt w:val="decimal"/>
@@ -7594,7 +7600,7 @@
   <w:abstractNum w:abstractNumId="2">
     <w:nsid w:val="FFFFFF7D"/>
     <w:multiLevelType w:val="singleLevel"/>
-    <w:tmpl w:val="D05014EE"/>
+    <w:tmpl w:val="8054A7A0"/>
     <w:lvl w:ilvl="0">
       <w:start w:val="1"/>
       <w:numFmt w:val="decimal"/>
@@ -7611,7 +7617,7 @@
   <w:abstractNum w:abstractNumId="3">
     <w:nsid w:val="FFFFFF7E"/>
     <w:multiLevelType w:val="singleLevel"/>
-    <w:tmpl w:val="76DC49F2"/>
+    <w:tmpl w:val="3222BE84"/>
     <w:lvl w:ilvl="0">
       <w:start w:val="1"/>
       <w:numFmt w:val="decimal"/>
@@ -7628,7 +7634,7 @@
   <w:abstractNum w:abstractNumId="4">
     <w:nsid w:val="FFFFFF7F"/>
     <w:multiLevelType w:val="singleLevel"/>
-    <w:tmpl w:val="3580C426"/>
+    <w:tmpl w:val="7C183F6E"/>
     <w:lvl w:ilvl="0">
       <w:start w:val="1"/>
       <w:numFmt w:val="decimal"/>
@@ -7645,7 +7651,7 @@
   <w:abstractNum w:abstractNumId="5">
     <w:nsid w:val="FFFFFF80"/>
     <w:multiLevelType w:val="singleLevel"/>
-    <w:tmpl w:val="BA9C74DC"/>
+    <w:tmpl w:val="4EAA60DC"/>
     <w:lvl w:ilvl="0">
       <w:start w:val="1"/>
       <w:numFmt w:val="bullet"/>
@@ -7665,7 +7671,7 @@
   <w:abstractNum w:abstractNumId="6">
     <w:nsid w:val="FFFFFF81"/>
     <w:multiLevelType w:val="singleLevel"/>
-    <w:tmpl w:val="9814BF56"/>
+    <w:tmpl w:val="2CE4A1F8"/>
     <w:lvl w:ilvl="0">
       <w:start w:val="1"/>
       <w:numFmt w:val="bullet"/>
@@ -7685,7 +7691,7 @@
   <w:abstractNum w:abstractNumId="7">
     <w:nsid w:val="FFFFFF82"/>
     <w:multiLevelType w:val="singleLevel"/>
-    <w:tmpl w:val="C0EA6170"/>
+    <w:tmpl w:val="35964830"/>
     <w:lvl w:ilvl="0">
       <w:start w:val="1"/>
       <w:numFmt w:val="bullet"/>
@@ -7705,7 +7711,7 @@
   <w:abstractNum w:abstractNumId="8">
     <w:nsid w:val="FFFFFF83"/>
     <w:multiLevelType w:val="singleLevel"/>
-    <w:tmpl w:val="5A167EC4"/>
+    <w:tmpl w:val="DC8A5C20"/>
     <w:lvl w:ilvl="0">
       <w:start w:val="1"/>
       <w:numFmt w:val="bullet"/>
@@ -7725,7 +7731,7 @@
   <w:abstractNum w:abstractNumId="9">
     <w:nsid w:val="FFFFFF88"/>
     <w:multiLevelType w:val="singleLevel"/>
-    <w:tmpl w:val="9F087A5C"/>
+    <w:tmpl w:val="C958B37C"/>
     <w:lvl w:ilvl="0">
       <w:start w:val="1"/>
       <w:numFmt w:val="decimal"/>
@@ -7742,7 +7748,7 @@
   <w:abstractNum w:abstractNumId="10">
     <w:nsid w:val="FFFFFF89"/>
     <w:multiLevelType w:val="singleLevel"/>
-    <w:tmpl w:val="B36251D4"/>
+    <w:tmpl w:val="BEBCEE2E"/>
     <w:lvl w:ilvl="0">
       <w:start w:val="1"/>
       <w:numFmt w:val="bullet"/>
@@ -8833,6 +8839,18 @@
       <w:sz w:val="28"/>
     </w:rPr>
   </w:style>
+  <w:style w:type="character" w:customStyle="1" w:styleId="ReplacementText">
+    <w:name w:val="Replacement Text"/>
+    <w:basedOn w:val="Elision"/>
+    <w:uiPriority w:val="1"/>
+    <w:qFormat/>
+    <w:rsid w:val="00D47735"/>
+    <w:rPr>
+      <w:i w:val="0"/>
+      <w:color w:val="2E74B5" w:themeColor="accent1" w:themeShade="BF"/>
+      <w:u w:val="dotted"/>
+    </w:rPr>
+  </w:style>
 </w:styles>
 </file>
 
@@ -9102,7 +9120,7 @@
 </file>
 
 <file path=customXml/itemProps1.xml><?xml version="1.0" encoding="utf-8"?>
-<ds:datastoreItem xmlns:ds="http://schemas.openxmlformats.org/officeDocument/2006/customXml" ds:itemID="{838C01C4-DBCB-6F46-BD23-FB31C63B93C4}">
+<ds:datastoreItem xmlns:ds="http://schemas.openxmlformats.org/officeDocument/2006/customXml" ds:itemID="{5FDEC53E-3B96-7842-8CAF-D74F73F3B9C2}">
   <ds:schemaRefs>
     <ds:schemaRef ds:uri="http://schemas.openxmlformats.org/officeDocument/2006/bibliography"/>
   </ds:schemaRefs>

</xml_diff>

<commit_message>
docx export: serif font for header tags
</commit_message>
<xml_diff>
--- a/lib/htmltoword/templates/default.docx
+++ b/lib/htmltoword/templates/default.docx
@@ -23,8 +23,8 @@
     <w:sdt>
       <w:sdtPr>
         <w:rPr>
-          <w:rFonts w:ascii="Garamond" w:eastAsia="Times New Roman" w:hAnsi="Garamond" w:cs="Times New Roman"/>
-          <w:b w:val="0"/>
+          <w:rFonts w:eastAsia="Times New Roman" w:cs="Times New Roman"/>
+          <w:b/>
           <w:bCs w:val="0"/>
           <w:color w:val="auto"/>
           <w:sz w:val="22"/>
@@ -38,6 +38,7 @@
       </w:sdtPr>
       <w:sdtEndPr>
         <w:rPr>
+          <w:b w:val="0"/>
           <w:noProof/>
         </w:rPr>
       </w:sdtEndPr>
@@ -618,27 +619,29 @@
       <w:r>
         <w:t>H4</w:t>
       </w:r>
+      <w:bookmarkStart w:id="4" w:name="_GoBack"/>
       <w:bookmarkEnd w:id="3"/>
+      <w:bookmarkEnd w:id="4"/>
     </w:p>
     <w:p>
       <w:pPr>
         <w:pStyle w:val="Heading5"/>
       </w:pPr>
-      <w:bookmarkStart w:id="4" w:name="_Toc491216493"/>
+      <w:bookmarkStart w:id="5" w:name="_Toc491216493"/>
       <w:r>
         <w:t>H5</w:t>
       </w:r>
-      <w:bookmarkEnd w:id="4"/>
+      <w:bookmarkEnd w:id="5"/>
     </w:p>
     <w:p>
       <w:pPr>
         <w:pStyle w:val="Heading6"/>
       </w:pPr>
-      <w:bookmarkStart w:id="5" w:name="_Toc491216494"/>
+      <w:bookmarkStart w:id="6" w:name="_Toc491216494"/>
       <w:r>
         <w:t>H6</w:t>
       </w:r>
-      <w:bookmarkEnd w:id="5"/>
+      <w:bookmarkEnd w:id="6"/>
     </w:p>
     <w:p/>
     <w:p>
@@ -826,8 +829,6 @@
         </w:rPr>
         <w:t>this is a replacement text.</w:t>
       </w:r>
-      <w:bookmarkStart w:id="6" w:name="_GoBack"/>
-      <w:bookmarkEnd w:id="6"/>
     </w:p>
     <w:p>
       <w:pPr>
@@ -8211,7 +8212,7 @@
     <w:link w:val="Heading1Char"/>
     <w:uiPriority w:val="9"/>
     <w:qFormat/>
-    <w:rsid w:val="00EA745E"/>
+    <w:rsid w:val="003A4D53"/>
     <w:pPr>
       <w:keepNext/>
       <w:keepLines/>
@@ -8219,7 +8220,8 @@
       <w:outlineLvl w:val="0"/>
     </w:pPr>
     <w:rPr>
-      <w:rFonts w:asciiTheme="majorHAnsi" w:eastAsiaTheme="majorEastAsia" w:hAnsiTheme="majorHAnsi" w:cstheme="majorBidi"/>
+      <w:rFonts w:eastAsiaTheme="majorEastAsia" w:cstheme="majorBidi"/>
+      <w:b/>
       <w:color w:val="0D0D0D" w:themeColor="text1" w:themeTint="F2"/>
       <w:sz w:val="32"/>
       <w:szCs w:val="32"/>
@@ -8233,7 +8235,7 @@
     <w:uiPriority w:val="9"/>
     <w:unhideWhenUsed/>
     <w:qFormat/>
-    <w:rsid w:val="00EA745E"/>
+    <w:rsid w:val="003A4D53"/>
     <w:pPr>
       <w:keepNext/>
       <w:keepLines/>
@@ -8241,7 +8243,8 @@
       <w:outlineLvl w:val="1"/>
     </w:pPr>
     <w:rPr>
-      <w:rFonts w:asciiTheme="majorHAnsi" w:eastAsiaTheme="majorEastAsia" w:hAnsiTheme="majorHAnsi" w:cstheme="majorBidi"/>
+      <w:rFonts w:eastAsiaTheme="majorEastAsia" w:cstheme="majorBidi"/>
+      <w:b/>
       <w:color w:val="000000" w:themeColor="text1"/>
       <w:sz w:val="26"/>
       <w:szCs w:val="26"/>
@@ -8255,7 +8258,7 @@
     <w:uiPriority w:val="9"/>
     <w:unhideWhenUsed/>
     <w:qFormat/>
-    <w:rsid w:val="00EA745E"/>
+    <w:rsid w:val="003A4D53"/>
     <w:pPr>
       <w:keepNext/>
       <w:keepLines/>
@@ -8263,7 +8266,8 @@
       <w:outlineLvl w:val="2"/>
     </w:pPr>
     <w:rPr>
-      <w:rFonts w:asciiTheme="majorHAnsi" w:eastAsiaTheme="majorEastAsia" w:hAnsiTheme="majorHAnsi" w:cstheme="majorBidi"/>
+      <w:rFonts w:eastAsiaTheme="majorEastAsia" w:cstheme="majorBidi"/>
+      <w:b/>
       <w:color w:val="000000" w:themeColor="text1"/>
       <w:sz w:val="24"/>
       <w:szCs w:val="24"/>
@@ -8277,7 +8281,7 @@
     <w:uiPriority w:val="9"/>
     <w:unhideWhenUsed/>
     <w:qFormat/>
-    <w:rsid w:val="00EA745E"/>
+    <w:rsid w:val="003A4D53"/>
     <w:pPr>
       <w:keepNext/>
       <w:keepLines/>
@@ -8285,8 +8289,8 @@
       <w:outlineLvl w:val="3"/>
     </w:pPr>
     <w:rPr>
-      <w:rFonts w:asciiTheme="majorHAnsi" w:eastAsiaTheme="majorEastAsia" w:hAnsiTheme="majorHAnsi" w:cstheme="majorBidi"/>
-      <w:i/>
+      <w:rFonts w:eastAsiaTheme="majorEastAsia" w:cstheme="majorBidi"/>
+      <w:b/>
       <w:iCs/>
       <w:color w:val="000000" w:themeColor="text1"/>
     </w:rPr>
@@ -8299,7 +8303,7 @@
     <w:uiPriority w:val="9"/>
     <w:unhideWhenUsed/>
     <w:qFormat/>
-    <w:rsid w:val="00EA745E"/>
+    <w:rsid w:val="003A4D53"/>
     <w:pPr>
       <w:keepNext/>
       <w:keepLines/>
@@ -8307,7 +8311,8 @@
       <w:outlineLvl w:val="4"/>
     </w:pPr>
     <w:rPr>
-      <w:rFonts w:asciiTheme="majorHAnsi" w:eastAsiaTheme="majorEastAsia" w:hAnsiTheme="majorHAnsi" w:cstheme="majorBidi"/>
+      <w:rFonts w:eastAsiaTheme="majorEastAsia" w:cstheme="majorBidi"/>
+      <w:b/>
       <w:color w:val="000000" w:themeColor="text1"/>
     </w:rPr>
   </w:style>
@@ -8319,7 +8324,7 @@
     <w:uiPriority w:val="9"/>
     <w:unhideWhenUsed/>
     <w:qFormat/>
-    <w:rsid w:val="00EA745E"/>
+    <w:rsid w:val="003A4D53"/>
     <w:pPr>
       <w:keepNext/>
       <w:keepLines/>
@@ -8327,7 +8332,8 @@
       <w:outlineLvl w:val="5"/>
     </w:pPr>
     <w:rPr>
-      <w:rFonts w:asciiTheme="majorHAnsi" w:eastAsiaTheme="majorEastAsia" w:hAnsiTheme="majorHAnsi" w:cstheme="majorBidi"/>
+      <w:rFonts w:eastAsiaTheme="majorEastAsia" w:cstheme="majorBidi"/>
+      <w:b/>
       <w:color w:val="000000" w:themeColor="text1"/>
     </w:rPr>
   </w:style>
@@ -8560,9 +8566,10 @@
     <w:basedOn w:val="DefaultParagraphFont"/>
     <w:link w:val="Heading1"/>
     <w:uiPriority w:val="9"/>
-    <w:rsid w:val="00EA745E"/>
+    <w:rsid w:val="003A4D53"/>
     <w:rPr>
-      <w:rFonts w:asciiTheme="majorHAnsi" w:eastAsiaTheme="majorEastAsia" w:hAnsiTheme="majorHAnsi" w:cstheme="majorBidi"/>
+      <w:rFonts w:eastAsiaTheme="majorEastAsia" w:cstheme="majorBidi"/>
+      <w:b/>
       <w:color w:val="0D0D0D" w:themeColor="text1" w:themeTint="F2"/>
       <w:sz w:val="32"/>
       <w:szCs w:val="32"/>
@@ -8573,9 +8580,10 @@
     <w:basedOn w:val="DefaultParagraphFont"/>
     <w:link w:val="Heading2"/>
     <w:uiPriority w:val="9"/>
-    <w:rsid w:val="00EA745E"/>
+    <w:rsid w:val="003A4D53"/>
     <w:rPr>
-      <w:rFonts w:asciiTheme="majorHAnsi" w:eastAsiaTheme="majorEastAsia" w:hAnsiTheme="majorHAnsi" w:cstheme="majorBidi"/>
+      <w:rFonts w:eastAsiaTheme="majorEastAsia" w:cstheme="majorBidi"/>
+      <w:b/>
       <w:color w:val="000000" w:themeColor="text1"/>
       <w:sz w:val="26"/>
       <w:szCs w:val="26"/>
@@ -8586,9 +8594,10 @@
     <w:basedOn w:val="DefaultParagraphFont"/>
     <w:link w:val="Heading3"/>
     <w:uiPriority w:val="9"/>
-    <w:rsid w:val="00EA745E"/>
+    <w:rsid w:val="003A4D53"/>
     <w:rPr>
-      <w:rFonts w:asciiTheme="majorHAnsi" w:eastAsiaTheme="majorEastAsia" w:hAnsiTheme="majorHAnsi" w:cstheme="majorBidi"/>
+      <w:rFonts w:eastAsiaTheme="majorEastAsia" w:cstheme="majorBidi"/>
+      <w:b/>
       <w:color w:val="000000" w:themeColor="text1"/>
       <w:sz w:val="24"/>
       <w:szCs w:val="24"/>
@@ -8599,10 +8608,10 @@
     <w:basedOn w:val="DefaultParagraphFont"/>
     <w:link w:val="Heading4"/>
     <w:uiPriority w:val="9"/>
-    <w:rsid w:val="00EA745E"/>
+    <w:rsid w:val="003A4D53"/>
     <w:rPr>
-      <w:rFonts w:asciiTheme="majorHAnsi" w:eastAsiaTheme="majorEastAsia" w:hAnsiTheme="majorHAnsi" w:cstheme="majorBidi"/>
-      <w:i/>
+      <w:rFonts w:eastAsiaTheme="majorEastAsia" w:cstheme="majorBidi"/>
+      <w:b/>
       <w:iCs/>
       <w:color w:val="000000" w:themeColor="text1"/>
       <w:sz w:val="22"/>
@@ -8613,9 +8622,10 @@
     <w:basedOn w:val="DefaultParagraphFont"/>
     <w:link w:val="Heading5"/>
     <w:uiPriority w:val="9"/>
-    <w:rsid w:val="00EA745E"/>
+    <w:rsid w:val="003A4D53"/>
     <w:rPr>
-      <w:rFonts w:asciiTheme="majorHAnsi" w:eastAsiaTheme="majorEastAsia" w:hAnsiTheme="majorHAnsi" w:cstheme="majorBidi"/>
+      <w:rFonts w:eastAsiaTheme="majorEastAsia" w:cstheme="majorBidi"/>
+      <w:b/>
       <w:color w:val="000000" w:themeColor="text1"/>
       <w:sz w:val="22"/>
     </w:rPr>
@@ -8625,9 +8635,10 @@
     <w:basedOn w:val="DefaultParagraphFont"/>
     <w:link w:val="Heading6"/>
     <w:uiPriority w:val="9"/>
-    <w:rsid w:val="00EA745E"/>
+    <w:rsid w:val="003A4D53"/>
     <w:rPr>
-      <w:rFonts w:asciiTheme="majorHAnsi" w:eastAsiaTheme="majorEastAsia" w:hAnsiTheme="majorHAnsi" w:cstheme="majorBidi"/>
+      <w:rFonts w:eastAsiaTheme="majorEastAsia" w:cstheme="majorBidi"/>
+      <w:b/>
       <w:color w:val="000000" w:themeColor="text1"/>
       <w:sz w:val="22"/>
     </w:rPr>
@@ -8659,7 +8670,7 @@
       <w:outlineLvl w:val="9"/>
     </w:pPr>
     <w:rPr>
-      <w:b/>
+      <w:b w:val="0"/>
       <w:bCs/>
       <w:color w:val="2E74B5" w:themeColor="accent1" w:themeShade="BF"/>
       <w:sz w:val="28"/>
@@ -9120,7 +9131,7 @@
 </file>
 
 <file path=customXml/itemProps1.xml><?xml version="1.0" encoding="utf-8"?>
-<ds:datastoreItem xmlns:ds="http://schemas.openxmlformats.org/officeDocument/2006/customXml" ds:itemID="{5FDEC53E-3B96-7842-8CAF-D74F73F3B9C2}">
+<ds:datastoreItem xmlns:ds="http://schemas.openxmlformats.org/officeDocument/2006/customXml" ds:itemID="{D65C7C21-7E7B-C847-B175-DA4791E4CDE1}">
   <ds:schemaRefs>
     <ds:schemaRef ds:uri="http://schemas.openxmlformats.org/officeDocument/2006/bibliography"/>
   </ds:schemaRefs>

</xml_diff>

<commit_message>
docx export: case text style for centered text
</commit_message>
<xml_diff>
--- a/lib/htmltoword/templates/default.docx
+++ b/lib/htmltoword/templates/default.docx
@@ -619,30 +619,28 @@
       <w:r>
         <w:t>H4</w:t>
       </w:r>
-      <w:bookmarkStart w:id="4" w:name="_GoBack"/>
       <w:bookmarkEnd w:id="3"/>
+    </w:p>
+    <w:p>
+      <w:pPr>
+        <w:pStyle w:val="Heading5"/>
+      </w:pPr>
+      <w:bookmarkStart w:id="4" w:name="_Toc491216493"/>
+      <w:r>
+        <w:t>H5</w:t>
+      </w:r>
       <w:bookmarkEnd w:id="4"/>
     </w:p>
     <w:p>
       <w:pPr>
-        <w:pStyle w:val="Heading5"/>
-      </w:pPr>
-      <w:bookmarkStart w:id="5" w:name="_Toc491216493"/>
-      <w:r>
-        <w:t>H5</w:t>
+        <w:pStyle w:val="Heading6"/>
+      </w:pPr>
+      <w:bookmarkStart w:id="5" w:name="_Toc491216494"/>
+      <w:r>
+        <w:t>H6</w:t>
       </w:r>
       <w:bookmarkEnd w:id="5"/>
     </w:p>
-    <w:p>
-      <w:pPr>
-        <w:pStyle w:val="Heading6"/>
-      </w:pPr>
-      <w:bookmarkStart w:id="6" w:name="_Toc491216494"/>
-      <w:r>
-        <w:t>H6</w:t>
-      </w:r>
-      <w:bookmarkEnd w:id="6"/>
-    </w:p>
     <w:p/>
     <w:p>
       <w:pPr>
@@ -678,6 +676,9 @@
       </w:r>
     </w:p>
     <w:p>
+      <w:pPr>
+        <w:pStyle w:val="BlockQuote"/>
+      </w:pPr>
       <w:r>
         <w:t>Block quote</w:t>
       </w:r>
@@ -815,6 +816,8 @@
       <w:pPr>
         <w:pStyle w:val="CaseText"/>
       </w:pPr>
+      <w:bookmarkStart w:id="6" w:name="_GoBack"/>
+      <w:bookmarkEnd w:id="6"/>
     </w:p>
     <w:p>
       <w:pPr>
@@ -8862,6 +8865,51 @@
       <w:u w:val="dotted"/>
     </w:rPr>
   </w:style>
+  <w:style w:type="paragraph" w:customStyle="1" w:styleId="BlockQuote">
+    <w:name w:val="Block Quote"/>
+    <w:basedOn w:val="Quote"/>
+    <w:qFormat/>
+    <w:rsid w:val="00B55EDB"/>
+    <w:pPr>
+      <w:spacing w:line="360" w:lineRule="auto"/>
+      <w:jc w:val="left"/>
+    </w:pPr>
+    <w:rPr>
+      <w:i w:val="0"/>
+    </w:rPr>
+  </w:style>
+  <w:style w:type="paragraph" w:styleId="Quote">
+    <w:name w:val="Quote"/>
+    <w:basedOn w:val="Normal"/>
+    <w:next w:val="Normal"/>
+    <w:link w:val="QuoteChar"/>
+    <w:uiPriority w:val="29"/>
+    <w:qFormat/>
+    <w:rsid w:val="00B55EDB"/>
+    <w:pPr>
+      <w:spacing w:before="200" w:after="160"/>
+      <w:ind w:left="864" w:right="864"/>
+      <w:jc w:val="center"/>
+    </w:pPr>
+    <w:rPr>
+      <w:i/>
+      <w:iCs/>
+      <w:color w:val="404040" w:themeColor="text1" w:themeTint="BF"/>
+    </w:rPr>
+  </w:style>
+  <w:style w:type="character" w:customStyle="1" w:styleId="QuoteChar">
+    <w:name w:val="Quote Char"/>
+    <w:basedOn w:val="DefaultParagraphFont"/>
+    <w:link w:val="Quote"/>
+    <w:uiPriority w:val="29"/>
+    <w:rsid w:val="00B55EDB"/>
+    <w:rPr>
+      <w:i/>
+      <w:iCs/>
+      <w:color w:val="404040" w:themeColor="text1" w:themeTint="BF"/>
+      <w:sz w:val="22"/>
+    </w:rPr>
+  </w:style>
 </w:styles>
 </file>
 
@@ -9131,7 +9179,7 @@
 </file>
 
 <file path=customXml/itemProps1.xml><?xml version="1.0" encoding="utf-8"?>
-<ds:datastoreItem xmlns:ds="http://schemas.openxmlformats.org/officeDocument/2006/customXml" ds:itemID="{D65C7C21-7E7B-C847-B175-DA4791E4CDE1}">
+<ds:datastoreItem xmlns:ds="http://schemas.openxmlformats.org/officeDocument/2006/customXml" ds:itemID="{41A951D8-93C3-1F41-BFA1-C27838BEBB56}">
   <ds:schemaRefs>
     <ds:schemaRef ds:uri="http://schemas.openxmlformats.org/officeDocument/2006/bibliography"/>
   </ds:schemaRefs>

</xml_diff>

<commit_message>
docx export: style headnotes like case text
</commit_message>
<xml_diff>
--- a/lib/htmltoword/templates/default.docx
+++ b/lib/htmltoword/templates/default.docx
@@ -8,7 +8,12 @@
         <w:pStyle w:val="CasebookTitle"/>
       </w:pPr>
       <w:r>
-        <w:t>Casebook Title</w:t>
+        <w:t>Casebook Titl</w:t>
+      </w:r>
+      <w:bookmarkStart w:id="0" w:name="_GoBack"/>
+      <w:bookmarkEnd w:id="0"/>
+      <w:r>
+        <w:t>e</w:t>
       </w:r>
     </w:p>
     <w:p>
@@ -566,7 +571,7 @@
     </w:p>
     <w:p>
       <w:pPr>
-        <w:pStyle w:val="ResourceHeadnote"/>
+        <w:pStyle w:val="SectionHeadnote"/>
       </w:pPr>
       <w:r>
         <w:t>Text block headnote: In vehicula, augue in condimentum pellentesque, libero dolor tincidunt velit, nec lobortis ante nibh sed nibh. Nam eu eleifend ante. Donec non quam nec ante bibendum vehicula in a erat. Vivamus varius libero ac metus euismod, vitae rhoncus justo ornare. In convallis ligula sit amet sapien euismod, eu rhoncus arcu iaculis. Aliquam erat volutpat. Praesent id ante metus. Cras id ligula vitae nunc efficitur lobortis at in ipsum. Lorem ipsum dolor sit amet, consectetur adipiscing elit.</w:t>
@@ -577,6 +582,7 @@
         <w:pStyle w:val="CaseText"/>
       </w:pPr>
       <w:r>
+        <w:lastRenderedPageBreak/>
         <w:t>Text block content:</w:t>
       </w:r>
     </w:p>
@@ -584,62 +590,61 @@
       <w:pPr>
         <w:pStyle w:val="Heading1"/>
       </w:pPr>
-      <w:bookmarkStart w:id="0" w:name="_Toc491216489"/>
-      <w:r>
-        <w:lastRenderedPageBreak/>
+      <w:bookmarkStart w:id="1" w:name="_Toc491216489"/>
+      <w:r>
         <w:t>H1</w:t>
       </w:r>
-      <w:bookmarkEnd w:id="0"/>
+      <w:bookmarkEnd w:id="1"/>
     </w:p>
     <w:p>
       <w:pPr>
         <w:pStyle w:val="Heading2"/>
       </w:pPr>
-      <w:bookmarkStart w:id="1" w:name="_Toc491216490"/>
+      <w:bookmarkStart w:id="2" w:name="_Toc491216490"/>
       <w:r>
         <w:t>H2</w:t>
       </w:r>
-      <w:bookmarkEnd w:id="1"/>
+      <w:bookmarkEnd w:id="2"/>
     </w:p>
     <w:p>
       <w:pPr>
         <w:pStyle w:val="Heading3"/>
       </w:pPr>
-      <w:bookmarkStart w:id="2" w:name="_Toc491216491"/>
+      <w:bookmarkStart w:id="3" w:name="_Toc491216491"/>
       <w:r>
         <w:t>H3</w:t>
       </w:r>
-      <w:bookmarkEnd w:id="2"/>
+      <w:bookmarkEnd w:id="3"/>
     </w:p>
     <w:p>
       <w:pPr>
         <w:pStyle w:val="Heading4"/>
       </w:pPr>
-      <w:bookmarkStart w:id="3" w:name="_Toc491216492"/>
+      <w:bookmarkStart w:id="4" w:name="_Toc491216492"/>
       <w:r>
         <w:t>H4</w:t>
       </w:r>
-      <w:bookmarkEnd w:id="3"/>
+      <w:bookmarkEnd w:id="4"/>
     </w:p>
     <w:p>
       <w:pPr>
         <w:pStyle w:val="Heading5"/>
       </w:pPr>
-      <w:bookmarkStart w:id="4" w:name="_Toc491216493"/>
+      <w:bookmarkStart w:id="5" w:name="_Toc491216493"/>
       <w:r>
         <w:t>H5</w:t>
       </w:r>
-      <w:bookmarkEnd w:id="4"/>
+      <w:bookmarkEnd w:id="5"/>
     </w:p>
     <w:p>
       <w:pPr>
         <w:pStyle w:val="Heading6"/>
       </w:pPr>
-      <w:bookmarkStart w:id="5" w:name="_Toc491216494"/>
+      <w:bookmarkStart w:id="6" w:name="_Toc491216494"/>
       <w:r>
         <w:t>H6</w:t>
       </w:r>
-      <w:bookmarkEnd w:id="5"/>
+      <w:bookmarkEnd w:id="6"/>
     </w:p>
     <w:p/>
     <w:p>
@@ -735,9 +740,6 @@
       </w:r>
     </w:p>
     <w:p>
-      <w:pPr>
-        <w:pStyle w:val="ResourceHeadnote"/>
-      </w:pPr>
       <w:r>
         <w:t>Case headnote: Quisque vitae neque vestibulum, accumsan nibh placerat, facilisis ante. Fusce fermentum urna vitae lacus lobortis sodales. Sed suscipit, velit dapibus interdum pharetra, massa risus pretium quam, scelerisque vehicula erat eros vel nunc. Fusce ut malesuada mauris. Suspendisse tincidunt erat ultricies dui ullamcorper, a aliquam urna vulputate. Donec pharetra est tortor, placerat mollis felis congue quis. Aliquam malesuada lobortis dolor, eget vulputate enim posuere ac. Quisque sit amet elementum nunc.</w:t>
       </w:r>
@@ -816,8 +818,6 @@
       <w:pPr>
         <w:pStyle w:val="CaseText"/>
       </w:pPr>
-      <w:bookmarkStart w:id="6" w:name="_GoBack"/>
-      <w:bookmarkEnd w:id="6"/>
     </w:p>
     <w:p>
       <w:pPr>
@@ -8498,15 +8498,9 @@
   </w:style>
   <w:style w:type="paragraph" w:customStyle="1" w:styleId="SectionHeadnote">
     <w:name w:val="Section Headnote"/>
-    <w:basedOn w:val="Normal"/>
-    <w:next w:val="Normal"/>
+    <w:basedOn w:val="CaseText"/>
     <w:qFormat/>
-    <w:rsid w:val="001B47B6"/>
-    <w:pPr>
-      <w:spacing w:after="240"/>
-      <w:ind w:right="1440"/>
-      <w:jc w:val="both"/>
-    </w:pPr>
+    <w:rsid w:val="0065408C"/>
   </w:style>
   <w:style w:type="paragraph" w:customStyle="1" w:styleId="ResourceNumber">
     <w:name w:val="Resource Number"/>
@@ -8531,7 +8525,7 @@
     <w:name w:val="Resource Headnote"/>
     <w:basedOn w:val="SectionHeadnote"/>
     <w:qFormat/>
-    <w:rsid w:val="001B47B6"/>
+    <w:rsid w:val="0065408C"/>
   </w:style>
   <w:style w:type="character" w:customStyle="1" w:styleId="ResourceLink">
     <w:name w:val="Resource Link"/>
@@ -9179,7 +9173,7 @@
 </file>
 
 <file path=customXml/itemProps1.xml><?xml version="1.0" encoding="utf-8"?>
-<ds:datastoreItem xmlns:ds="http://schemas.openxmlformats.org/officeDocument/2006/customXml" ds:itemID="{41A951D8-93C3-1F41-BFA1-C27838BEBB56}">
+<ds:datastoreItem xmlns:ds="http://schemas.openxmlformats.org/officeDocument/2006/customXml" ds:itemID="{62CAD38E-26C2-4840-B5BE-5EBB4D41F53D}">
   <ds:schemaRefs>
     <ds:schemaRef ds:uri="http://schemas.openxmlformats.org/officeDocument/2006/bibliography"/>
   </ds:schemaRefs>

</xml_diff>

<commit_message>
Add style for asterisk footnotes in word export
</commit_message>
<xml_diff>
--- a/lib/htmltoword/templates/default.docx
+++ b/lib/htmltoword/templates/default.docx
@@ -8904,6 +8904,16 @@
       <w:sz w:val="22"/>
     </w:rPr>
   </w:style>
+  <w:style w:type="character" w:styleId="FootnoteReference">
+    <w:name w:val="footnote reference"/>
+    <w:basedOn w:val="DefaultParagraphFont"/>
+    <w:uiPriority w:val="99"/>
+    <w:unhideWhenUsed/>
+    <w:rsid w:val="00191A91"/>
+    <w:rPr>
+      <w:vertAlign w:val="superscript"/>
+    </w:rPr>
+  </w:style>
 </w:styles>
 </file>
 

</xml_diff>